<commit_message>
updated summary for week 1 tasks
</commit_message>
<xml_diff>
--- a/Capstone Weekly Project Summary.docx
+++ b/Capstone Weekly Project Summary.docx
@@ -10,8 +10,6 @@
           <w:szCs w:val="32"/>
         </w:rPr>
       </w:pPr>
-      <w:bookmarkStart w:id="0" w:name="_GoBack"/>
-      <w:bookmarkEnd w:id="0"/>
       <w:r>
         <w:rPr>
           <w:b/>
@@ -158,6 +156,41 @@
           </w:tcPr>
           <w:p>
             <w:pPr>
+              <w:rPr>
+                <w:sz w:val="20"/>
+                <w:szCs w:val="20"/>
+              </w:rPr>
+            </w:pPr>
+          </w:p>
+        </w:tc>
+      </w:tr>
+      <w:tr>
+        <w:tc>
+          <w:tcPr>
+            <w:tcW w:w="2448" w:type="dxa"/>
+          </w:tcPr>
+          <w:p>
+            <w:pPr>
+              <w:rPr>
+                <w:sz w:val="20"/>
+                <w:szCs w:val="20"/>
+              </w:rPr>
+            </w:pPr>
+            <w:r>
+              <w:rPr>
+                <w:sz w:val="20"/>
+                <w:szCs w:val="20"/>
+              </w:rPr>
+              <w:t>ToDo</w:t>
+            </w:r>
+          </w:p>
+        </w:tc>
+        <w:tc>
+          <w:tcPr>
+            <w:tcW w:w="7380" w:type="dxa"/>
+          </w:tcPr>
+          <w:p>
+            <w:pPr>
               <w:pStyle w:val="ListParagraph"/>
               <w:numPr>
                 <w:ilvl w:val="0"/>
@@ -173,7 +206,7 @@
                 <w:sz w:val="20"/>
                 <w:szCs w:val="20"/>
               </w:rPr>
-              <w:t>Simple bullets describing completed tasks go here</w:t>
+              <w:t>Research ways to make AI</w:t>
             </w:r>
           </w:p>
           <w:p>
@@ -193,7 +226,27 @@
                 <w:sz w:val="20"/>
                 <w:szCs w:val="20"/>
               </w:rPr>
-              <w:t>More tasks…</w:t>
+              <w:t>Be able to save out and read back in information from AI testing</w:t>
+            </w:r>
+          </w:p>
+          <w:p>
+            <w:pPr>
+              <w:pStyle w:val="ListParagraph"/>
+              <w:numPr>
+                <w:ilvl w:val="0"/>
+                <w:numId w:val="1"/>
+              </w:numPr>
+              <w:rPr>
+                <w:sz w:val="20"/>
+                <w:szCs w:val="20"/>
+              </w:rPr>
+            </w:pPr>
+            <w:r>
+              <w:rPr>
+                <w:sz w:val="20"/>
+                <w:szCs w:val="20"/>
+              </w:rPr>
+              <w:t>Stretch Goal: finish AI</w:t>
             </w:r>
           </w:p>
         </w:tc>
@@ -364,6 +417,41 @@
           </w:tcPr>
           <w:p>
             <w:pPr>
+              <w:rPr>
+                <w:sz w:val="20"/>
+                <w:szCs w:val="20"/>
+              </w:rPr>
+            </w:pPr>
+          </w:p>
+        </w:tc>
+      </w:tr>
+      <w:tr>
+        <w:tc>
+          <w:tcPr>
+            <w:tcW w:w="2448" w:type="dxa"/>
+          </w:tcPr>
+          <w:p>
+            <w:pPr>
+              <w:rPr>
+                <w:sz w:val="20"/>
+                <w:szCs w:val="20"/>
+              </w:rPr>
+            </w:pPr>
+            <w:r>
+              <w:rPr>
+                <w:sz w:val="20"/>
+                <w:szCs w:val="20"/>
+              </w:rPr>
+              <w:t>To Do</w:t>
+            </w:r>
+          </w:p>
+        </w:tc>
+        <w:tc>
+          <w:tcPr>
+            <w:tcW w:w="7380" w:type="dxa"/>
+          </w:tcPr>
+          <w:p>
+            <w:pPr>
               <w:pStyle w:val="ListParagraph"/>
               <w:numPr>
                 <w:ilvl w:val="0"/>
@@ -476,7 +564,7 @@
                 <w:sz w:val="20"/>
                 <w:szCs w:val="20"/>
               </w:rPr>
-              <w:t xml:space="preserve">Project Status: </w:t>
+              <w:t>Project Status: (specify the project status assigned at our weekly meeting)</w:t>
             </w:r>
           </w:p>
         </w:tc>
@@ -499,6 +587,41 @@
                 <w:szCs w:val="20"/>
               </w:rPr>
               <w:t>Tasks Completed/New  Functionality</w:t>
+            </w:r>
+          </w:p>
+        </w:tc>
+        <w:tc>
+          <w:tcPr>
+            <w:tcW w:w="7380" w:type="dxa"/>
+          </w:tcPr>
+          <w:p>
+            <w:pPr>
+              <w:rPr>
+                <w:sz w:val="20"/>
+                <w:szCs w:val="20"/>
+              </w:rPr>
+            </w:pPr>
+          </w:p>
+        </w:tc>
+      </w:tr>
+      <w:tr>
+        <w:tc>
+          <w:tcPr>
+            <w:tcW w:w="2448" w:type="dxa"/>
+          </w:tcPr>
+          <w:p>
+            <w:pPr>
+              <w:rPr>
+                <w:sz w:val="20"/>
+                <w:szCs w:val="20"/>
+              </w:rPr>
+            </w:pPr>
+            <w:r>
+              <w:rPr>
+                <w:sz w:val="20"/>
+                <w:szCs w:val="20"/>
+              </w:rPr>
+              <w:t>To Do</w:t>
             </w:r>
           </w:p>
         </w:tc>
@@ -620,7 +743,7 @@
                 <w:sz w:val="20"/>
                 <w:szCs w:val="20"/>
               </w:rPr>
-              <w:t xml:space="preserve">Project Status: </w:t>
+              <w:t>Project Status: (specify the project status assigned at our weekly meeting)</w:t>
             </w:r>
           </w:p>
         </w:tc>
@@ -643,6 +766,41 @@
                 <w:szCs w:val="20"/>
               </w:rPr>
               <w:t>Tasks Completed/New  Functionality</w:t>
+            </w:r>
+          </w:p>
+        </w:tc>
+        <w:tc>
+          <w:tcPr>
+            <w:tcW w:w="7380" w:type="dxa"/>
+          </w:tcPr>
+          <w:p>
+            <w:pPr>
+              <w:rPr>
+                <w:sz w:val="20"/>
+                <w:szCs w:val="20"/>
+              </w:rPr>
+            </w:pPr>
+          </w:p>
+        </w:tc>
+      </w:tr>
+      <w:tr>
+        <w:tc>
+          <w:tcPr>
+            <w:tcW w:w="2448" w:type="dxa"/>
+          </w:tcPr>
+          <w:p>
+            <w:pPr>
+              <w:rPr>
+                <w:sz w:val="20"/>
+                <w:szCs w:val="20"/>
+              </w:rPr>
+            </w:pPr>
+            <w:r>
+              <w:rPr>
+                <w:sz w:val="20"/>
+                <w:szCs w:val="20"/>
+              </w:rPr>
+              <w:t>To Do</w:t>
             </w:r>
           </w:p>
         </w:tc>
@@ -764,7 +922,7 @@
                 <w:sz w:val="20"/>
                 <w:szCs w:val="20"/>
               </w:rPr>
-              <w:t xml:space="preserve">Project Status: </w:t>
+              <w:t>Project Status: (specify the project status assigned at our weekly meeting)</w:t>
             </w:r>
           </w:p>
         </w:tc>
@@ -787,6 +945,41 @@
                 <w:szCs w:val="20"/>
               </w:rPr>
               <w:t>Tasks Completed/New  Functionality</w:t>
+            </w:r>
+          </w:p>
+        </w:tc>
+        <w:tc>
+          <w:tcPr>
+            <w:tcW w:w="7380" w:type="dxa"/>
+          </w:tcPr>
+          <w:p>
+            <w:pPr>
+              <w:rPr>
+                <w:sz w:val="20"/>
+                <w:szCs w:val="20"/>
+              </w:rPr>
+            </w:pPr>
+          </w:p>
+        </w:tc>
+      </w:tr>
+      <w:tr>
+        <w:tc>
+          <w:tcPr>
+            <w:tcW w:w="2448" w:type="dxa"/>
+          </w:tcPr>
+          <w:p>
+            <w:pPr>
+              <w:rPr>
+                <w:sz w:val="20"/>
+                <w:szCs w:val="20"/>
+              </w:rPr>
+            </w:pPr>
+            <w:r>
+              <w:rPr>
+                <w:sz w:val="20"/>
+                <w:szCs w:val="20"/>
+              </w:rPr>
+              <w:t>To Do</w:t>
             </w:r>
           </w:p>
         </w:tc>
@@ -908,7 +1101,7 @@
                 <w:sz w:val="20"/>
                 <w:szCs w:val="20"/>
               </w:rPr>
-              <w:t xml:space="preserve">Project Status: </w:t>
+              <w:t>Project Status: (specify the project status assigned at our weekly meeting)</w:t>
             </w:r>
           </w:p>
         </w:tc>
@@ -931,6 +1124,41 @@
                 <w:szCs w:val="20"/>
               </w:rPr>
               <w:t>Tasks Completed/New  Functionality</w:t>
+            </w:r>
+          </w:p>
+        </w:tc>
+        <w:tc>
+          <w:tcPr>
+            <w:tcW w:w="7380" w:type="dxa"/>
+          </w:tcPr>
+          <w:p>
+            <w:pPr>
+              <w:rPr>
+                <w:sz w:val="20"/>
+                <w:szCs w:val="20"/>
+              </w:rPr>
+            </w:pPr>
+          </w:p>
+        </w:tc>
+      </w:tr>
+      <w:tr>
+        <w:tc>
+          <w:tcPr>
+            <w:tcW w:w="2448" w:type="dxa"/>
+          </w:tcPr>
+          <w:p>
+            <w:pPr>
+              <w:rPr>
+                <w:sz w:val="20"/>
+                <w:szCs w:val="20"/>
+              </w:rPr>
+            </w:pPr>
+            <w:r>
+              <w:rPr>
+                <w:sz w:val="20"/>
+                <w:szCs w:val="20"/>
+              </w:rPr>
+              <w:t>To Do</w:t>
             </w:r>
           </w:p>
         </w:tc>
@@ -1074,8 +1302,54 @@
                 <w:sz w:val="20"/>
                 <w:szCs w:val="20"/>
               </w:rPr>
-              <w:t>Tasks Completed/New  Functionality</w:t>
-            </w:r>
+              <w:t xml:space="preserve">Tasks Completed/New  </w:t>
+            </w:r>
+            <w:r>
+              <w:rPr>
+                <w:sz w:val="20"/>
+                <w:szCs w:val="20"/>
+              </w:rPr>
+              <w:lastRenderedPageBreak/>
+              <w:t>Functionality</w:t>
+            </w:r>
+          </w:p>
+        </w:tc>
+        <w:tc>
+          <w:tcPr>
+            <w:tcW w:w="7380" w:type="dxa"/>
+          </w:tcPr>
+          <w:p>
+            <w:pPr>
+              <w:rPr>
+                <w:sz w:val="20"/>
+                <w:szCs w:val="20"/>
+              </w:rPr>
+            </w:pPr>
+          </w:p>
+        </w:tc>
+      </w:tr>
+      <w:tr>
+        <w:tc>
+          <w:tcPr>
+            <w:tcW w:w="2448" w:type="dxa"/>
+          </w:tcPr>
+          <w:p>
+            <w:pPr>
+              <w:rPr>
+                <w:sz w:val="20"/>
+                <w:szCs w:val="20"/>
+              </w:rPr>
+            </w:pPr>
+            <w:r>
+              <w:rPr>
+                <w:sz w:val="20"/>
+                <w:szCs w:val="20"/>
+              </w:rPr>
+              <w:lastRenderedPageBreak/>
+              <w:t>To Do</w:t>
+            </w:r>
+            <w:bookmarkStart w:id="0" w:name="_GoBack"/>
+            <w:bookmarkEnd w:id="0"/>
           </w:p>
         </w:tc>
         <w:tc>
@@ -1196,7 +1470,7 @@
                 <w:sz w:val="20"/>
                 <w:szCs w:val="20"/>
               </w:rPr>
-              <w:t xml:space="preserve">Project Status: </w:t>
+              <w:t>Project Status: (specify the project status assigned at our weekly meeting)</w:t>
             </w:r>
           </w:p>
         </w:tc>
@@ -1219,6 +1493,41 @@
                 <w:szCs w:val="20"/>
               </w:rPr>
               <w:t>Tasks Completed/New  Functionality</w:t>
+            </w:r>
+          </w:p>
+        </w:tc>
+        <w:tc>
+          <w:tcPr>
+            <w:tcW w:w="7380" w:type="dxa"/>
+          </w:tcPr>
+          <w:p>
+            <w:pPr>
+              <w:rPr>
+                <w:sz w:val="20"/>
+                <w:szCs w:val="20"/>
+              </w:rPr>
+            </w:pPr>
+          </w:p>
+        </w:tc>
+      </w:tr>
+      <w:tr>
+        <w:tc>
+          <w:tcPr>
+            <w:tcW w:w="2448" w:type="dxa"/>
+          </w:tcPr>
+          <w:p>
+            <w:pPr>
+              <w:rPr>
+                <w:sz w:val="20"/>
+                <w:szCs w:val="20"/>
+              </w:rPr>
+            </w:pPr>
+            <w:r>
+              <w:rPr>
+                <w:sz w:val="20"/>
+                <w:szCs w:val="20"/>
+              </w:rPr>
+              <w:t>To Do</w:t>
             </w:r>
           </w:p>
         </w:tc>
@@ -1320,7 +1629,6 @@
                 <w:sz w:val="20"/>
                 <w:szCs w:val="20"/>
               </w:rPr>
-              <w:lastRenderedPageBreak/>
               <w:t>Week 9</w:t>
             </w:r>
           </w:p>
@@ -1341,7 +1649,7 @@
                 <w:sz w:val="20"/>
                 <w:szCs w:val="20"/>
               </w:rPr>
-              <w:t xml:space="preserve">Project Status: </w:t>
+              <w:t>Project Status: (specify the project status assigned at our weekly meeting)</w:t>
             </w:r>
           </w:p>
         </w:tc>
@@ -1364,6 +1672,41 @@
                 <w:szCs w:val="20"/>
               </w:rPr>
               <w:t>Tasks Completed/New  Functionality</w:t>
+            </w:r>
+          </w:p>
+        </w:tc>
+        <w:tc>
+          <w:tcPr>
+            <w:tcW w:w="7380" w:type="dxa"/>
+          </w:tcPr>
+          <w:p>
+            <w:pPr>
+              <w:rPr>
+                <w:sz w:val="20"/>
+                <w:szCs w:val="20"/>
+              </w:rPr>
+            </w:pPr>
+          </w:p>
+        </w:tc>
+      </w:tr>
+      <w:tr>
+        <w:tc>
+          <w:tcPr>
+            <w:tcW w:w="2448" w:type="dxa"/>
+          </w:tcPr>
+          <w:p>
+            <w:pPr>
+              <w:rPr>
+                <w:sz w:val="20"/>
+                <w:szCs w:val="20"/>
+              </w:rPr>
+            </w:pPr>
+            <w:r>
+              <w:rPr>
+                <w:sz w:val="20"/>
+                <w:szCs w:val="20"/>
+              </w:rPr>
+              <w:t>To Do</w:t>
             </w:r>
           </w:p>
         </w:tc>
@@ -1422,7 +1765,14 @@
         </w:tc>
       </w:tr>
     </w:tbl>
-    <w:p/>
+    <w:p>
+      <w:pPr>
+        <w:rPr>
+          <w:sz w:val="20"/>
+          <w:szCs w:val="20"/>
+        </w:rPr>
+      </w:pPr>
+    </w:p>
     <w:tbl>
       <w:tblPr>
         <w:tblStyle w:val="TableGrid"/>
@@ -1478,7 +1828,7 @@
                 <w:sz w:val="20"/>
                 <w:szCs w:val="20"/>
               </w:rPr>
-              <w:t>Project Status: N/A (presentation week)</w:t>
+              <w:t>Project Status: (specify the project status assigned at our weekly meeting)</w:t>
             </w:r>
           </w:p>
         </w:tc>
@@ -1501,6 +1851,41 @@
                 <w:szCs w:val="20"/>
               </w:rPr>
               <w:t>Tasks Completed/New  Functionality</w:t>
+            </w:r>
+          </w:p>
+        </w:tc>
+        <w:tc>
+          <w:tcPr>
+            <w:tcW w:w="7380" w:type="dxa"/>
+          </w:tcPr>
+          <w:p>
+            <w:pPr>
+              <w:rPr>
+                <w:sz w:val="20"/>
+                <w:szCs w:val="20"/>
+              </w:rPr>
+            </w:pPr>
+          </w:p>
+        </w:tc>
+      </w:tr>
+      <w:tr>
+        <w:tc>
+          <w:tcPr>
+            <w:tcW w:w="2448" w:type="dxa"/>
+          </w:tcPr>
+          <w:p>
+            <w:pPr>
+              <w:rPr>
+                <w:sz w:val="20"/>
+                <w:szCs w:val="20"/>
+              </w:rPr>
+            </w:pPr>
+            <w:r>
+              <w:rPr>
+                <w:sz w:val="20"/>
+                <w:szCs w:val="20"/>
+              </w:rPr>
+              <w:t>To Do</w:t>
             </w:r>
           </w:p>
         </w:tc>

</xml_diff>